<commit_message>
Updated Rubrica Fase II
</commit_message>
<xml_diff>
--- a/Rubrica Fase II.docx
+++ b/Rubrica Fase II.docx
@@ -422,7 +422,13 @@
         <w:spacing w:after="0"/>
       </w:pPr>
       <w:r>
-        <w:t xml:space="preserve">Si | </w:t>
+        <w:rPr>
+          <w:highlight w:val="yellow"/>
+        </w:rPr>
+        <w:t>Si</w:t>
+      </w:r>
+      <w:r>
+        <w:t xml:space="preserve"> | </w:t>
       </w:r>
       <w:r>
         <w:t xml:space="preserve">Las acciones que modifican registros no usan formularios (-3) | </w:t>
@@ -898,8 +904,16 @@
         <w:rPr>
           <w:rFonts w:ascii="Calibri" w:eastAsia="Calibri" w:hAnsi="Calibri" w:cs="Calibri"/>
           <w:color w:val="000000" w:themeColor="text1"/>
-        </w:rPr>
-        <w:t>Completo | Faltan algunas operaciones (-1) | No (-2)</w:t>
+          <w:highlight w:val="yellow"/>
+        </w:rPr>
+        <w:t>Completo</w:t>
+      </w:r>
+      <w:r>
+        <w:rPr>
+          <w:rFonts w:ascii="Calibri" w:eastAsia="Calibri" w:hAnsi="Calibri" w:cs="Calibri"/>
+          <w:color w:val="000000" w:themeColor="text1"/>
+        </w:rPr>
+        <w:t xml:space="preserve"> | Faltan algunas operaciones (-1) | No (-2)</w:t>
       </w:r>
     </w:p>
     <w:p>
@@ -919,23 +933,7 @@
           <w:rFonts w:ascii="Calibri" w:eastAsia="Calibri" w:hAnsi="Calibri" w:cs="Calibri"/>
           <w:color w:val="000000" w:themeColor="text1"/>
         </w:rPr>
-        <w:t xml:space="preserve">Cumplimiento de las recomendaciones API REST: URL, </w:t>
-      </w:r>
-      <w:proofErr w:type="gramStart"/>
-      <w:r>
-        <w:rPr>
-          <w:rFonts w:ascii="Calibri" w:eastAsia="Calibri" w:hAnsi="Calibri" w:cs="Calibri"/>
-          <w:color w:val="000000" w:themeColor="text1"/>
-        </w:rPr>
-        <w:t>status</w:t>
-      </w:r>
-      <w:proofErr w:type="gramEnd"/>
-      <w:r>
-        <w:rPr>
-          <w:rFonts w:ascii="Calibri" w:eastAsia="Calibri" w:hAnsi="Calibri" w:cs="Calibri"/>
-          <w:color w:val="000000" w:themeColor="text1"/>
-        </w:rPr>
-        <w:t xml:space="preserve"> </w:t>
+        <w:t xml:space="preserve">Cumplimiento de las recomendaciones API REST: URL, status </w:t>
       </w:r>
       <w:proofErr w:type="spellStart"/>
       <w:r>
@@ -1109,7 +1107,13 @@
         </w:rPr>
       </w:pPr>
       <w:r>
-        <w:t>SI | No (-1)</w:t>
+        <w:rPr>
+          <w:highlight w:val="yellow"/>
+        </w:rPr>
+        <w:t>SI</w:t>
+      </w:r>
+      <w:r>
+        <w:t xml:space="preserve"> | No (-1)</w:t>
       </w:r>
     </w:p>
     <w:p>
@@ -1384,7 +1388,13 @@
         <w:pStyle w:val="Prrafodelista"/>
       </w:pPr>
       <w:r>
-        <w:t>Si | No (-0.5)</w:t>
+        <w:rPr>
+          <w:highlight w:val="yellow"/>
+        </w:rPr>
+        <w:t>Si</w:t>
+      </w:r>
+      <w:r>
+        <w:t xml:space="preserve"> | No (-0.5)</w:t>
       </w:r>
     </w:p>
     <w:p>
@@ -1430,7 +1440,13 @@
         <w:pStyle w:val="Prrafodelista"/>
       </w:pPr>
       <w:r>
-        <w:t>Si | No (-1)</w:t>
+        <w:rPr>
+          <w:highlight w:val="yellow"/>
+        </w:rPr>
+        <w:t>Si</w:t>
+      </w:r>
+      <w:r>
+        <w:t xml:space="preserve"> | No (-1)</w:t>
       </w:r>
     </w:p>
     <w:p>
@@ -1450,7 +1466,13 @@
         <w:pStyle w:val="Prrafodelista"/>
       </w:pPr>
       <w:r>
-        <w:t xml:space="preserve">Completo | Poco uso (-1) | Solo una subida (-2) </w:t>
+        <w:rPr>
+          <w:highlight w:val="yellow"/>
+        </w:rPr>
+        <w:t>Completo</w:t>
+      </w:r>
+      <w:r>
+        <w:t xml:space="preserve"> | Poco uso (-1) | Solo una subida (-2) </w:t>
       </w:r>
     </w:p>
     <w:p>

</xml_diff>